<commit_message>
Entered 2017 seedling transect recruit data
All recruitment data entered with status description in methods
</commit_message>
<xml_diff>
--- a/2017/SeedlingTransects/SeedlingTransectMethods.docx
+++ b/2017/SeedlingTransects/SeedlingTransectMethods.docx
@@ -180,7 +180,6 @@
       </w:r>
     </w:p>
     <w:p>
-      <w:bookmarkStart w:id="0" w:name="_GoBack"/>
       <w:r>
         <w:rPr>
           <w:noProof/>
@@ -234,6 +233,99 @@
           </wp:inline>
         </w:drawing>
       </w:r>
+    </w:p>
+    <w:p/>
+    <w:p>
+      <w:r>
+        <w:t xml:space="preserve"> ########## 2017 ############</w:t>
+      </w:r>
+    </w:p>
+    <w:p>
+      <w:r>
+        <w:t>- Surveyed seedling transects between 6/6 –</w:t>
+      </w:r>
+      <w:r>
+        <w:t xml:space="preserve"> 6/9; Data entered 20170630</w:t>
+      </w:r>
+    </w:p>
+    <w:p>
+      <w:r>
+        <w:t>- The status of individuals (S17) were recorded in the notes sections and were listed as</w:t>
+      </w:r>
+      <w:r>
+        <w:t xml:space="preserve"> ALIVE (living recruit found</w:t>
+      </w:r>
+      <w:r>
+        <w:t>; 1</w:t>
+      </w:r>
+      <w:r>
+        <w:t>)</w:t>
+      </w:r>
+      <w:r>
+        <w:t xml:space="preserve"> DEAD (dead recruit </w:t>
+      </w:r>
+      <w:r>
+        <w:t>found</w:t>
+      </w:r>
+      <w:r>
+        <w:t xml:space="preserve"> near tag</w:t>
+      </w:r>
+      <w:r>
+        <w:t>; 0</w:t>
+      </w:r>
+      <w:r>
+        <w:t>), MISSING (tag found but no evidence of recruit</w:t>
+      </w:r>
+      <w:r>
+        <w:t>; 2</w:t>
+      </w:r>
+      <w:r>
+        <w:t>), or ALL MISSING (no tag or seedling found</w:t>
+      </w:r>
+      <w:r>
+        <w:t>; 3</w:t>
+      </w:r>
+      <w:r>
+        <w:t>)</w:t>
+      </w:r>
+      <w:r>
+        <w:t xml:space="preserve">. </w:t>
+      </w:r>
+    </w:p>
+    <w:p>
+      <w:r>
+        <w:lastRenderedPageBreak/>
+        <w:sym w:font="Wingdings" w:char="F0E0"/>
+      </w:r>
+      <w:r>
+        <w:t xml:space="preserve"> </w:t>
+      </w:r>
+      <w:proofErr w:type="gramStart"/>
+      <w:r>
+        <w:t>all</w:t>
+      </w:r>
+      <w:proofErr w:type="gramEnd"/>
+      <w:r>
+        <w:t xml:space="preserve"> or a subset of the latter three could be considered in the recruit survival rates</w:t>
+      </w:r>
+    </w:p>
+    <w:p/>
+    <w:p>
+      <w:r>
+        <w:t xml:space="preserve">Individuals could also be </w:t>
+      </w:r>
+      <w:r>
+        <w:t>newly</w:t>
+      </w:r>
+      <w:r>
+        <w:t xml:space="preserve"> recorded individuals, but not a first year (Status = 4) or a new recruited individuals (Status = 5). </w:t>
+      </w:r>
+    </w:p>
+    <w:p>
+      <w:r>
+        <w:t xml:space="preserve"> </w:t>
+      </w:r>
+      <w:bookmarkStart w:id="0" w:name="_GoBack"/>
       <w:bookmarkEnd w:id="0"/>
     </w:p>
     <w:sectPr>

</xml_diff>